<commit_message>
Update Clase 4 - estudio de caso
</commit_message>
<xml_diff>
--- a/Clase_4/Clase 4. Actividad de aprendizaje.docx
+++ b/Clase_4/Clase 4. Actividad de aprendizaje.docx
@@ -1947,13 +1947,7 @@
               <w:jc w:val="both"/>
             </w:pPr>
             <w:r>
-              <w:t>Caso 2</w:t>
-            </w:r>
-            <w:r>
-              <w:t xml:space="preserve"> – Grupo </w:t>
-            </w:r>
-            <w:r>
-              <w:t>2</w:t>
+              <w:t>Caso 2 – Grupo 2</w:t>
             </w:r>
           </w:p>
           <w:p>
@@ -2033,13 +2027,7 @@
               <w:jc w:val="both"/>
             </w:pPr>
             <w:r>
-              <w:t>Caso 3</w:t>
-            </w:r>
-            <w:r>
-              <w:t xml:space="preserve"> – Grupo </w:t>
-            </w:r>
-            <w:r>
-              <w:t>3</w:t>
+              <w:t>Caso 3 – Grupo 3</w:t>
             </w:r>
           </w:p>
           <w:p>
@@ -2119,21 +2107,32 @@
               <w:jc w:val="both"/>
             </w:pPr>
             <w:r>
-              <w:t>Caso 4</w:t>
-            </w:r>
-            <w:r>
-              <w:t xml:space="preserve"> – Grupo </w:t>
+              <w:t>Caso 4 – Grupo 4</w:t>
+            </w:r>
+          </w:p>
+          <w:p>
+            <w:pPr>
+              <w:widowControl w:val="0"/>
+            </w:pPr>
+            <w:r>
+              <w:t>Paper efecto de coinfección en mor</w:t>
+            </w:r>
+            <w:r>
+              <w:t>talidad de salmon del Atlántico</w:t>
+            </w:r>
+            <w:bookmarkStart w:id="0" w:name="_GoBack"/>
+            <w:bookmarkEnd w:id="0"/>
+            <w:r>
+              <w:t xml:space="preserve">. </w:t>
+            </w:r>
+            <w:r>
+              <w:t>Lhorente</w:t>
+            </w:r>
+            <w:r>
+              <w:t>, 201</w:t>
             </w:r>
             <w:r>
               <w:t>4</w:t>
-            </w:r>
-          </w:p>
-          <w:p>
-            <w:pPr>
-              <w:widowControl w:val="0"/>
-            </w:pPr>
-            <w:r>
-              <w:t>Paper efecto de coinfección en salmon del Atlántico. Figueroa, 2017</w:t>
             </w:r>
           </w:p>
         </w:tc>
@@ -2226,13 +2225,7 @@
               <w:jc w:val="both"/>
             </w:pPr>
             <w:r>
-              <w:t>Caso 5</w:t>
-            </w:r>
-            <w:r>
-              <w:t xml:space="preserve"> – Grupo </w:t>
-            </w:r>
-            <w:r>
-              <w:t>5</w:t>
+              <w:t>Caso 5 – Grupo 5</w:t>
             </w:r>
           </w:p>
           <w:p>
@@ -2333,13 +2326,7 @@
               <w:jc w:val="both"/>
             </w:pPr>
             <w:r>
-              <w:t>Caso 6</w:t>
-            </w:r>
-            <w:r>
-              <w:t xml:space="preserve"> –</w:t>
-            </w:r>
-            <w:r>
-              <w:t xml:space="preserve"> Grupo 6</w:t>
+              <w:t>Caso 6 – Grupo 6</w:t>
             </w:r>
           </w:p>
           <w:p>
@@ -2440,16 +2427,8 @@
               <w:jc w:val="both"/>
             </w:pPr>
             <w:r>
-              <w:t>Caso 7</w:t>
-            </w:r>
-            <w:r>
-              <w:t xml:space="preserve"> – Grupo </w:t>
-            </w:r>
-            <w:r>
-              <w:t>7</w:t>
-            </w:r>
-            <w:bookmarkStart w:id="0" w:name="_GoBack"/>
-            <w:bookmarkEnd w:id="0"/>
+              <w:t>Caso 7 – Grupo 7</w:t>
+            </w:r>
           </w:p>
           <w:p>
             <w:pPr>
@@ -2573,6 +2552,7 @@
         <w:rPr>
           <w:b/>
         </w:rPr>
+        <w:lastRenderedPageBreak/>
         <w:t xml:space="preserve">- </w:t>
       </w:r>
     </w:p>

</xml_diff>